<commit_message>
Included the task in the protocol, changed the design a little bit
</commit_message>
<xml_diff>
--- a/Protokoll.docx
+++ b/Protokoll.docx
@@ -1,29 +1,750 @@
 
 <file path=word/document.xml><?xml version="1.0" encoding="utf-8"?>
-<w:document xmlns:wpc="http://schemas.microsoft.com/office/word/2010/wordprocessingCanvas" xmlns:cx="http://schemas.microsoft.com/office/drawing/2014/chartex" xmlns:cx1="http://schemas.microsoft.com/office/drawing/2015/9/8/chartex" xmlns:cx2="http://schemas.microsoft.com/office/drawing/2015/10/21/chartex" xmlns:cx3="http://schemas.microsoft.com/office/drawing/2016/5/9/chartex" xmlns:cx4="http://schemas.microsoft.com/office/drawing/2016/5/10/chartex" xmlns:cx5="http://schemas.microsoft.com/office/drawing/2016/5/11/chartex" xmlns:mc="http://schemas.openxmlformats.org/markup-compatibility/2006" xmlns:o="urn:schemas-microsoft-com:office:office" xmlns:r="http://schemas.openxmlformats.org/officeDocument/2006/relationships" xmlns:m="http://schemas.openxmlformats.org/officeDocument/2006/math" xmlns:v="urn:schemas-microsoft-com:vml" xmlns:wp14="http://schemas.microsoft.com/office/word/2010/wordprocessingDrawing" xmlns:wp="http://schemas.openxmlformats.org/drawingml/2006/wordprocessingDrawing" xmlns:w10="urn:schemas-microsoft-com:office:word" xmlns:w="http://schemas.openxmlformats.org/wordprocessingml/2006/main" xmlns:w14="http://schemas.microsoft.com/office/word/2010/wordml" xmlns:w15="http://schemas.microsoft.com/office/word/2012/wordml" xmlns:w16se="http://schemas.microsoft.com/office/word/2015/wordml/symex" xmlns:wpg="http://schemas.microsoft.com/office/word/2010/wordprocessingGroup" xmlns:wpi="http://schemas.microsoft.com/office/word/2010/wordprocessingInk" xmlns:wne="http://schemas.microsoft.com/office/word/2006/wordml" xmlns:wps="http://schemas.microsoft.com/office/word/2010/wordprocessingShape" mc:Ignorable="w14 w15 w16se wp14">
+<w:document xmlns:wpc="http://schemas.microsoft.com/office/word/2010/wordprocessingCanvas" xmlns:mc="http://schemas.openxmlformats.org/markup-compatibility/2006" xmlns:o="urn:schemas-microsoft-com:office:office" xmlns:r="http://schemas.openxmlformats.org/officeDocument/2006/relationships" xmlns:m="http://schemas.openxmlformats.org/officeDocument/2006/math" xmlns:v="urn:schemas-microsoft-com:vml" xmlns:wp14="http://schemas.microsoft.com/office/word/2010/wordprocessingDrawing" xmlns:wp="http://schemas.openxmlformats.org/drawingml/2006/wordprocessingDrawing" xmlns:w10="urn:schemas-microsoft-com:office:word" xmlns:w="http://schemas.openxmlformats.org/wordprocessingml/2006/main" xmlns:w14="http://schemas.microsoft.com/office/word/2010/wordml" xmlns:w15="http://schemas.microsoft.com/office/word/2012/wordml" xmlns:wpg="http://schemas.microsoft.com/office/word/2010/wordprocessingGroup" xmlns:wpi="http://schemas.microsoft.com/office/word/2010/wordprocessingInk" xmlns:wne="http://schemas.microsoft.com/office/word/2006/wordml" xmlns:wps="http://schemas.microsoft.com/office/word/2010/wordprocessingShape" mc:Ignorable="w14 w15 wp14">
   <w:body>
-    <w:p>
-      <w:pPr>
-        <w:pStyle w:val="Titel"/>
-      </w:pPr>
-      <w:r>
-        <w:t>Protokoll</w:t>
-      </w:r>
-    </w:p>
-    <w:p/>
+    <w:sdt>
+      <w:sdtPr>
+        <w:id w:val="236440394"/>
+        <w:docPartObj>
+          <w:docPartGallery w:val="Table of Contents"/>
+          <w:docPartUnique/>
+        </w:docPartObj>
+      </w:sdtPr>
+      <w:sdtEndPr>
+        <w:rPr>
+          <w:rFonts w:asciiTheme="minorHAnsi" w:eastAsiaTheme="minorHAnsi" w:hAnsiTheme="minorHAnsi" w:cstheme="minorBidi"/>
+          <w:b/>
+          <w:bCs/>
+          <w:color w:val="auto"/>
+          <w:sz w:val="22"/>
+          <w:szCs w:val="22"/>
+          <w:lang w:val="de-AT" w:eastAsia="en-US"/>
+        </w:rPr>
+      </w:sdtEndPr>
+      <w:sdtContent>
+        <w:p>
+          <w:pPr>
+            <w:pStyle w:val="Inhaltsverzeichnisberschrift"/>
+          </w:pPr>
+          <w:r>
+            <w:t>Inhaltsverzeichnis</w:t>
+          </w:r>
+        </w:p>
+        <w:p>
+          <w:pPr>
+            <w:pStyle w:val="Verzeichnis1"/>
+            <w:tabs>
+              <w:tab w:val="right" w:leader="dot" w:pos="9062"/>
+            </w:tabs>
+            <w:rPr>
+              <w:rFonts w:eastAsiaTheme="minorEastAsia"/>
+              <w:noProof/>
+              <w:lang w:val="de-DE" w:eastAsia="de-DE"/>
+            </w:rPr>
+          </w:pPr>
+          <w:r>
+            <w:fldChar w:fldCharType="begin"/>
+          </w:r>
+          <w:r>
+            <w:instrText xml:space="preserve"> TOC \o "1-3" \h \z \u </w:instrText>
+          </w:r>
+          <w:r>
+            <w:fldChar w:fldCharType="separate"/>
+          </w:r>
+          <w:hyperlink w:anchor="_Toc470184579" w:history="1">
+            <w:r>
+              <w:rPr>
+                <w:rStyle w:val="Hyperlink"/>
+                <w:noProof/>
+                <w:lang w:val="en-GB"/>
+              </w:rPr>
+              <w:t>1. Aufgabenstellung</w:t>
+            </w:r>
+            <w:r>
+              <w:rPr>
+                <w:noProof/>
+                <w:webHidden/>
+              </w:rPr>
+              <w:tab/>
+            </w:r>
+            <w:r>
+              <w:rPr>
+                <w:noProof/>
+                <w:webHidden/>
+              </w:rPr>
+              <w:fldChar w:fldCharType="begin"/>
+            </w:r>
+            <w:r>
+              <w:rPr>
+                <w:noProof/>
+                <w:webHidden/>
+              </w:rPr>
+              <w:instrText xml:space="preserve"> PAGEREF _Toc470184579 \h </w:instrText>
+            </w:r>
+            <w:r>
+              <w:rPr>
+                <w:noProof/>
+                <w:webHidden/>
+              </w:rPr>
+            </w:r>
+            <w:r>
+              <w:rPr>
+                <w:noProof/>
+                <w:webHidden/>
+              </w:rPr>
+              <w:fldChar w:fldCharType="separate"/>
+            </w:r>
+            <w:r>
+              <w:rPr>
+                <w:noProof/>
+                <w:webHidden/>
+              </w:rPr>
+              <w:t>2</w:t>
+            </w:r>
+            <w:r>
+              <w:rPr>
+                <w:noProof/>
+                <w:webHidden/>
+              </w:rPr>
+              <w:fldChar w:fldCharType="end"/>
+            </w:r>
+          </w:hyperlink>
+        </w:p>
+        <w:p>
+          <w:pPr>
+            <w:pStyle w:val="Verzeichnis1"/>
+            <w:tabs>
+              <w:tab w:val="right" w:leader="dot" w:pos="9062"/>
+            </w:tabs>
+            <w:rPr>
+              <w:rFonts w:eastAsiaTheme="minorEastAsia"/>
+              <w:noProof/>
+              <w:lang w:val="de-DE" w:eastAsia="de-DE"/>
+            </w:rPr>
+          </w:pPr>
+          <w:hyperlink w:anchor="_Toc470184580" w:history="1">
+            <w:r>
+              <w:rPr>
+                <w:rStyle w:val="Hyperlink"/>
+                <w:noProof/>
+                <w:lang w:val="de-DE"/>
+              </w:rPr>
+              <w:t>2. Erstellung &amp; Ausführung</w:t>
+            </w:r>
+            <w:r>
+              <w:rPr>
+                <w:noProof/>
+                <w:webHidden/>
+              </w:rPr>
+              <w:tab/>
+            </w:r>
+            <w:r>
+              <w:rPr>
+                <w:noProof/>
+                <w:webHidden/>
+              </w:rPr>
+              <w:fldChar w:fldCharType="begin"/>
+            </w:r>
+            <w:r>
+              <w:rPr>
+                <w:noProof/>
+                <w:webHidden/>
+              </w:rPr>
+              <w:instrText xml:space="preserve"> PAGEREF _Toc470184580 \h </w:instrText>
+            </w:r>
+            <w:r>
+              <w:rPr>
+                <w:noProof/>
+                <w:webHidden/>
+              </w:rPr>
+            </w:r>
+            <w:r>
+              <w:rPr>
+                <w:noProof/>
+                <w:webHidden/>
+              </w:rPr>
+              <w:fldChar w:fldCharType="separate"/>
+            </w:r>
+            <w:r>
+              <w:rPr>
+                <w:noProof/>
+                <w:webHidden/>
+              </w:rPr>
+              <w:t>2</w:t>
+            </w:r>
+            <w:r>
+              <w:rPr>
+                <w:noProof/>
+                <w:webHidden/>
+              </w:rPr>
+              <w:fldChar w:fldCharType="end"/>
+            </w:r>
+          </w:hyperlink>
+        </w:p>
+        <w:p>
+          <w:pPr>
+            <w:pStyle w:val="Verzeichnis1"/>
+            <w:tabs>
+              <w:tab w:val="right" w:leader="dot" w:pos="9062"/>
+            </w:tabs>
+            <w:rPr>
+              <w:rFonts w:eastAsiaTheme="minorEastAsia"/>
+              <w:noProof/>
+              <w:lang w:val="de-DE" w:eastAsia="de-DE"/>
+            </w:rPr>
+          </w:pPr>
+          <w:hyperlink w:anchor="_Toc470184581" w:history="1">
+            <w:r>
+              <w:rPr>
+                <w:rStyle w:val="Hyperlink"/>
+                <w:noProof/>
+              </w:rPr>
+              <w:t>3. Beitritt von Studenten in den Raum und Verhalten Dean</w:t>
+            </w:r>
+            <w:r>
+              <w:rPr>
+                <w:noProof/>
+                <w:webHidden/>
+              </w:rPr>
+              <w:tab/>
+            </w:r>
+            <w:r>
+              <w:rPr>
+                <w:noProof/>
+                <w:webHidden/>
+              </w:rPr>
+              <w:fldChar w:fldCharType="begin"/>
+            </w:r>
+            <w:r>
+              <w:rPr>
+                <w:noProof/>
+                <w:webHidden/>
+              </w:rPr>
+              <w:instrText xml:space="preserve"> PAGEREF _Toc470184581 \h </w:instrText>
+            </w:r>
+            <w:r>
+              <w:rPr>
+                <w:noProof/>
+                <w:webHidden/>
+              </w:rPr>
+            </w:r>
+            <w:r>
+              <w:rPr>
+                <w:noProof/>
+                <w:webHidden/>
+              </w:rPr>
+              <w:fldChar w:fldCharType="separate"/>
+            </w:r>
+            <w:r>
+              <w:rPr>
+                <w:noProof/>
+                <w:webHidden/>
+              </w:rPr>
+              <w:t>3</w:t>
+            </w:r>
+            <w:r>
+              <w:rPr>
+                <w:noProof/>
+                <w:webHidden/>
+              </w:rPr>
+              <w:fldChar w:fldCharType="end"/>
+            </w:r>
+          </w:hyperlink>
+        </w:p>
+        <w:p>
+          <w:pPr>
+            <w:pStyle w:val="Verzeichnis1"/>
+            <w:tabs>
+              <w:tab w:val="right" w:leader="dot" w:pos="9062"/>
+            </w:tabs>
+            <w:rPr>
+              <w:rFonts w:eastAsiaTheme="minorEastAsia"/>
+              <w:noProof/>
+              <w:lang w:val="de-DE" w:eastAsia="de-DE"/>
+            </w:rPr>
+          </w:pPr>
+          <w:hyperlink w:anchor="_Toc470184582" w:history="1">
+            <w:r>
+              <w:rPr>
+                <w:rStyle w:val="Hyperlink"/>
+                <w:noProof/>
+              </w:rPr>
+              <w:t>4. Studenten verlassen den Raum</w:t>
+            </w:r>
+            <w:r>
+              <w:rPr>
+                <w:noProof/>
+                <w:webHidden/>
+              </w:rPr>
+              <w:tab/>
+            </w:r>
+            <w:r>
+              <w:rPr>
+                <w:noProof/>
+                <w:webHidden/>
+              </w:rPr>
+              <w:fldChar w:fldCharType="begin"/>
+            </w:r>
+            <w:r>
+              <w:rPr>
+                <w:noProof/>
+                <w:webHidden/>
+              </w:rPr>
+              <w:instrText xml:space="preserve"> PAGEREF _Toc470184582 \h </w:instrText>
+            </w:r>
+            <w:r>
+              <w:rPr>
+                <w:noProof/>
+                <w:webHidden/>
+              </w:rPr>
+            </w:r>
+            <w:r>
+              <w:rPr>
+                <w:noProof/>
+                <w:webHidden/>
+              </w:rPr>
+              <w:fldChar w:fldCharType="separate"/>
+            </w:r>
+            <w:r>
+              <w:rPr>
+                <w:noProof/>
+                <w:webHidden/>
+              </w:rPr>
+              <w:t>3</w:t>
+            </w:r>
+            <w:r>
+              <w:rPr>
+                <w:noProof/>
+                <w:webHidden/>
+              </w:rPr>
+              <w:fldChar w:fldCharType="end"/>
+            </w:r>
+          </w:hyperlink>
+        </w:p>
+        <w:p>
+          <w:pPr>
+            <w:pStyle w:val="Verzeichnis1"/>
+            <w:tabs>
+              <w:tab w:val="right" w:leader="dot" w:pos="9062"/>
+            </w:tabs>
+            <w:rPr>
+              <w:rFonts w:eastAsiaTheme="minorEastAsia"/>
+              <w:noProof/>
+              <w:lang w:val="de-DE" w:eastAsia="de-DE"/>
+            </w:rPr>
+          </w:pPr>
+          <w:hyperlink w:anchor="_Toc470184583" w:history="1">
+            <w:r>
+              <w:rPr>
+                <w:rStyle w:val="Hyperlink"/>
+                <w:noProof/>
+              </w:rPr>
+              <w:t>5. Dean crashed Party und Verhalten Studenten</w:t>
+            </w:r>
+            <w:r>
+              <w:rPr>
+                <w:noProof/>
+                <w:webHidden/>
+              </w:rPr>
+              <w:tab/>
+            </w:r>
+            <w:r>
+              <w:rPr>
+                <w:noProof/>
+                <w:webHidden/>
+              </w:rPr>
+              <w:fldChar w:fldCharType="begin"/>
+            </w:r>
+            <w:r>
+              <w:rPr>
+                <w:noProof/>
+                <w:webHidden/>
+              </w:rPr>
+              <w:instrText xml:space="preserve"> PAGEREF _Toc470184583 \h </w:instrText>
+            </w:r>
+            <w:r>
+              <w:rPr>
+                <w:noProof/>
+                <w:webHidden/>
+              </w:rPr>
+            </w:r>
+            <w:r>
+              <w:rPr>
+                <w:noProof/>
+                <w:webHidden/>
+              </w:rPr>
+              <w:fldChar w:fldCharType="separate"/>
+            </w:r>
+            <w:r>
+              <w:rPr>
+                <w:noProof/>
+                <w:webHidden/>
+              </w:rPr>
+              <w:t>4</w:t>
+            </w:r>
+            <w:r>
+              <w:rPr>
+                <w:noProof/>
+                <w:webHidden/>
+              </w:rPr>
+              <w:fldChar w:fldCharType="end"/>
+            </w:r>
+          </w:hyperlink>
+        </w:p>
+        <w:p>
+          <w:r>
+            <w:rPr>
+              <w:b/>
+              <w:bCs/>
+            </w:rPr>
+            <w:fldChar w:fldCharType="end"/>
+          </w:r>
+        </w:p>
+      </w:sdtContent>
+    </w:sdt>
+    <w:p>
+      <w:pPr>
+        <w:rPr>
+          <w:lang w:val="en-GB"/>
+        </w:rPr>
+      </w:pPr>
+    </w:p>
+    <w:p>
+      <w:pPr>
+        <w:rPr>
+          <w:rFonts w:asciiTheme="majorHAnsi" w:eastAsiaTheme="majorEastAsia" w:hAnsiTheme="majorHAnsi" w:cstheme="majorBidi"/>
+          <w:color w:val="2E74B5" w:themeColor="accent1" w:themeShade="BF"/>
+          <w:sz w:val="32"/>
+          <w:szCs w:val="32"/>
+          <w:lang w:val="en-GB"/>
+        </w:rPr>
+      </w:pPr>
+      <w:r>
+        <w:rPr>
+          <w:lang w:val="en-GB"/>
+        </w:rPr>
+        <w:br w:type="page"/>
+      </w:r>
+    </w:p>
     <w:p>
       <w:pPr>
         <w:pStyle w:val="berschrift1"/>
-      </w:pPr>
-      <w:r>
+        <w:rPr>
+          <w:lang w:val="en-GB"/>
+        </w:rPr>
+      </w:pPr>
+      <w:bookmarkStart w:id="0" w:name="_Toc470184579"/>
+      <w:r>
+        <w:rPr>
+          <w:lang w:val="en-GB"/>
+        </w:rPr>
+        <w:lastRenderedPageBreak/>
+        <w:t xml:space="preserve">1. </w:t>
+      </w:r>
+      <w:proofErr w:type="spellStart"/>
+      <w:r>
+        <w:rPr>
+          <w:lang w:val="en-GB"/>
+        </w:rPr>
+        <w:t>Aufgabenstellung</w:t>
+      </w:r>
+      <w:bookmarkEnd w:id="0"/>
+      <w:proofErr w:type="spellEnd"/>
+    </w:p>
+    <w:p>
+      <w:pPr>
+        <w:rPr>
+          <w:lang w:val="en-GB"/>
+        </w:rPr>
+      </w:pPr>
+    </w:p>
+    <w:p>
+      <w:pPr>
+        <w:spacing w:after="0"/>
+        <w:rPr>
+          <w:lang w:val="en-GB"/>
+        </w:rPr>
+      </w:pPr>
+      <w:r>
+        <w:rPr>
+          <w:lang w:val="en-GB"/>
+        </w:rPr>
+        <w:t>I wrote this problem while I was at Colby College. One semester there was</w:t>
+      </w:r>
+      <w:r>
+        <w:rPr>
+          <w:lang w:val="en-GB"/>
+        </w:rPr>
+        <w:t xml:space="preserve"> </w:t>
+      </w:r>
+      <w:r>
+        <w:rPr>
+          <w:lang w:val="en-GB"/>
+        </w:rPr>
+        <w:t>a controversy over an allegation by a studen</w:t>
+      </w:r>
+      <w:r>
+        <w:rPr>
+          <w:lang w:val="en-GB"/>
+        </w:rPr>
+        <w:t xml:space="preserve">t that someone from the Dean of </w:t>
+      </w:r>
+      <w:r>
+        <w:rPr>
+          <w:lang w:val="en-GB"/>
+        </w:rPr>
+        <w:t>Students Office had searched his room in his a</w:t>
+      </w:r>
+      <w:r>
+        <w:rPr>
+          <w:lang w:val="en-GB"/>
+        </w:rPr>
+        <w:t xml:space="preserve">bsence. Although the allegation </w:t>
+      </w:r>
+      <w:r>
+        <w:rPr>
+          <w:lang w:val="en-GB"/>
+        </w:rPr>
+        <w:t>was public, the Dean of Students wasn’t abl</w:t>
+      </w:r>
+      <w:r>
+        <w:rPr>
+          <w:lang w:val="en-GB"/>
+        </w:rPr>
+        <w:t xml:space="preserve">e to comment on the case, so we </w:t>
+      </w:r>
+      <w:r>
+        <w:rPr>
+          <w:lang w:val="en-GB"/>
+        </w:rPr>
+        <w:t>never found out what really happened. I wrote</w:t>
+      </w:r>
+      <w:r>
+        <w:rPr>
+          <w:lang w:val="en-GB"/>
+        </w:rPr>
+        <w:t xml:space="preserve"> this problem to tease a friend </w:t>
+      </w:r>
+      <w:r>
+        <w:rPr>
+          <w:lang w:val="en-GB"/>
+        </w:rPr>
+        <w:t>of mine, who was the Dean of Student Housing.</w:t>
+      </w:r>
+    </w:p>
+    <w:p>
+      <w:pPr>
+        <w:spacing w:after="0"/>
+        <w:rPr>
+          <w:lang w:val="en-GB"/>
+        </w:rPr>
+      </w:pPr>
+      <w:r>
+        <w:rPr>
+          <w:lang w:val="en-GB"/>
+        </w:rPr>
+        <w:t>The following synchronization constraints</w:t>
+      </w:r>
+      <w:r>
+        <w:rPr>
+          <w:lang w:val="en-GB"/>
+        </w:rPr>
+        <w:t xml:space="preserve"> apply to students and the Dean </w:t>
+      </w:r>
+      <w:r>
+        <w:rPr>
+          <w:lang w:val="en-GB"/>
+        </w:rPr>
+        <w:t>of Students:</w:t>
+      </w:r>
+    </w:p>
+    <w:p>
+      <w:pPr>
+        <w:spacing w:after="0"/>
+        <w:rPr>
+          <w:lang w:val="en-GB"/>
+        </w:rPr>
+      </w:pPr>
+    </w:p>
+    <w:p>
+      <w:pPr>
+        <w:pStyle w:val="Listenabsatz"/>
+        <w:numPr>
+          <w:ilvl w:val="0"/>
+          <w:numId w:val="2"/>
+        </w:numPr>
+        <w:spacing w:after="0"/>
+        <w:rPr>
+          <w:lang w:val="en-GB"/>
+        </w:rPr>
+      </w:pPr>
+      <w:r>
+        <w:rPr>
+          <w:lang w:val="en-GB"/>
+        </w:rPr>
+        <w:t>Any number of students can be in a room at the same time.</w:t>
+      </w:r>
+    </w:p>
+    <w:p>
+      <w:pPr>
+        <w:pStyle w:val="Listenabsatz"/>
+        <w:numPr>
+          <w:ilvl w:val="0"/>
+          <w:numId w:val="2"/>
+        </w:numPr>
+        <w:spacing w:after="0"/>
+        <w:rPr>
+          <w:lang w:val="en-GB"/>
+        </w:rPr>
+      </w:pPr>
+      <w:r>
+        <w:rPr>
+          <w:lang w:val="en-GB"/>
+        </w:rPr>
+        <w:t>The Dean of Students can only enter a room if there are no students in the room (to conduct a search) or if there are more than 50 students in the room (to break up the party).</w:t>
+      </w:r>
+    </w:p>
+    <w:p>
+      <w:pPr>
+        <w:pStyle w:val="Listenabsatz"/>
+        <w:numPr>
+          <w:ilvl w:val="0"/>
+          <w:numId w:val="2"/>
+        </w:numPr>
+        <w:spacing w:after="0"/>
+        <w:rPr>
+          <w:lang w:val="en-GB"/>
+        </w:rPr>
+      </w:pPr>
+      <w:r>
+        <w:rPr>
+          <w:lang w:val="en-GB"/>
+        </w:rPr>
+        <w:t>While the Dean of Students is in the room, no additional students may enter, but students may leave.</w:t>
+      </w:r>
+    </w:p>
+    <w:p>
+      <w:pPr>
+        <w:pStyle w:val="Listenabsatz"/>
+        <w:numPr>
+          <w:ilvl w:val="0"/>
+          <w:numId w:val="2"/>
+        </w:numPr>
+        <w:spacing w:after="0"/>
+        <w:rPr>
+          <w:lang w:val="en-GB"/>
+        </w:rPr>
+      </w:pPr>
+      <w:r>
+        <w:rPr>
+          <w:lang w:val="en-GB"/>
+        </w:rPr>
+        <w:t>The Dean of Students may not leave the room until all students have left.</w:t>
+      </w:r>
+    </w:p>
+    <w:p>
+      <w:pPr>
+        <w:pStyle w:val="Listenabsatz"/>
+        <w:numPr>
+          <w:ilvl w:val="0"/>
+          <w:numId w:val="2"/>
+        </w:numPr>
+        <w:spacing w:after="0"/>
+        <w:rPr>
+          <w:lang w:val="en-GB"/>
+        </w:rPr>
+      </w:pPr>
+      <w:r>
+        <w:rPr>
+          <w:lang w:val="en-GB"/>
+        </w:rPr>
+        <w:t>There is only one Dean of Students, so you do not have to enforce exclusion among multiple deans.</w:t>
+      </w:r>
+    </w:p>
+    <w:p>
+      <w:pPr>
+        <w:spacing w:after="0"/>
+        <w:ind w:left="360"/>
+        <w:rPr>
+          <w:lang w:val="en-GB"/>
+        </w:rPr>
+      </w:pPr>
+    </w:p>
+    <w:p>
+      <w:pPr>
+        <w:spacing w:after="0"/>
+        <w:rPr>
+          <w:lang w:val="en-GB"/>
+        </w:rPr>
+      </w:pPr>
+      <w:r>
+        <w:rPr>
+          <w:lang w:val="en-GB"/>
+        </w:rPr>
+        <w:t>Puzzle: write synchronization code for studen</w:t>
+      </w:r>
+      <w:r>
+        <w:rPr>
+          <w:lang w:val="en-GB"/>
+        </w:rPr>
+        <w:t xml:space="preserve">ts and for the Dean of Students </w:t>
+      </w:r>
+      <w:r>
+        <w:rPr>
+          <w:lang w:val="en-GB"/>
+        </w:rPr>
+        <w:t>that enforces all of these constraints.</w:t>
+      </w:r>
+      <w:r>
+        <w:rPr>
+          <w:lang w:val="en-GB"/>
+        </w:rPr>
+        <w:t xml:space="preserve"> </w:t>
+      </w:r>
+    </w:p>
+    <w:p>
+      <w:pPr>
+        <w:spacing w:after="0"/>
+        <w:rPr>
+          <w:lang w:val="en-GB"/>
+        </w:rPr>
+      </w:pPr>
+    </w:p>
+    <w:p>
+      <w:pPr>
+        <w:pStyle w:val="berschrift1"/>
+        <w:rPr>
+          <w:lang w:val="de-DE"/>
+        </w:rPr>
+      </w:pPr>
+      <w:bookmarkStart w:id="1" w:name="_Toc470184580"/>
+      <w:r>
+        <w:rPr>
+          <w:lang w:val="de-DE"/>
+        </w:rPr>
+        <w:t xml:space="preserve">2. </w:t>
+      </w:r>
+      <w:r>
+        <w:rPr>
+          <w:lang w:val="de-DE"/>
+        </w:rPr>
         <w:t>Erstellung &amp; Ausführung</w:t>
       </w:r>
+      <w:bookmarkEnd w:id="1"/>
+    </w:p>
+    <w:p>
+      <w:pPr>
+        <w:spacing w:after="0"/>
+        <w:rPr>
+          <w:lang w:val="de-DE"/>
+        </w:rPr>
+      </w:pPr>
     </w:p>
     <w:p>
       <w:r>
         <w:rPr>
           <w:noProof/>
-          <w:lang w:eastAsia="de-AT"/>
+          <w:lang w:val="de-DE" w:eastAsia="de-DE"/>
         </w:rPr>
         <w:drawing>
           <wp:inline distT="0" distB="0" distL="0" distR="0" wp14:anchorId="299843AE" wp14:editId="6A7FC760">
@@ -41,7 +762,7 @@
                     <pic:cNvPicPr/>
                   </pic:nvPicPr>
                   <pic:blipFill rotWithShape="1">
-                    <a:blip r:embed="rId4"/>
+                    <a:blip r:embed="rId8"/>
                     <a:srcRect l="3216" t="13160" r="69017" b="76008"/>
                     <a:stretch/>
                   </pic:blipFill>
@@ -71,6 +792,27 @@
     </w:p>
     <w:p>
       <w:r>
+        <w:t xml:space="preserve">Um das Programm leichter </w:t>
+      </w:r>
+      <w:proofErr w:type="spellStart"/>
+      <w:r>
+        <w:t>builden</w:t>
+      </w:r>
+      <w:proofErr w:type="spellEnd"/>
+      <w:r>
+        <w:t xml:space="preserve"> zu können wurde ein </w:t>
+      </w:r>
+      <w:proofErr w:type="spellStart"/>
+      <w:r>
+        <w:t>Makefile</w:t>
+      </w:r>
+      <w:proofErr w:type="spellEnd"/>
+      <w:r>
+        <w:t xml:space="preserve"> geschrieben. </w:t>
+      </w:r>
+    </w:p>
+    <w:p>
+      <w:r>
         <w:t xml:space="preserve">Auf den Screenshot ist zu sehen wie man das Projekt </w:t>
       </w:r>
       <w:proofErr w:type="spellStart"/>
@@ -87,7 +829,13 @@
       </w:r>
       <w:proofErr w:type="spellEnd"/>
       <w:r>
-        <w:t xml:space="preserve"> brauch man dadurch nur </w:t>
+        <w:t xml:space="preserve"> brauch</w:t>
+      </w:r>
+      <w:r>
+        <w:t xml:space="preserve">t man </w:t>
+      </w:r>
+      <w:r>
+        <w:t xml:space="preserve">nur </w:t>
       </w:r>
       <w:proofErr w:type="spellStart"/>
       <w:r>
@@ -95,7 +843,13 @@
       </w:r>
       <w:proofErr w:type="spellEnd"/>
       <w:r>
-        <w:t xml:space="preserve"> im richtigen Verzeichnis eingeben. Dadurch wird ein ausführbares Programm namen</w:t>
+        <w:t xml:space="preserve"> im richtigen Verzeichnis eingeben. </w:t>
+      </w:r>
+      <w:r>
+        <w:t>Es</w:t>
+      </w:r>
+      <w:r>
+        <w:t xml:space="preserve"> wird ein ausführbares Programm namen</w:t>
       </w:r>
       <w:r>
         <w:t>s</w:t>
@@ -103,12 +857,18 @@
       <w:r>
         <w:t xml:space="preserve"> </w:t>
       </w:r>
+      <w:r>
+        <w:t>„</w:t>
+      </w:r>
       <w:proofErr w:type="spellStart"/>
       <w:r>
         <w:t>The_Room_Party</w:t>
       </w:r>
       <w:proofErr w:type="spellEnd"/>
       <w:r>
+        <w:t>“</w:t>
+      </w:r>
+      <w:r>
         <w:t xml:space="preserve"> erstellt, welches man mit „./</w:t>
       </w:r>
       <w:proofErr w:type="spellStart"/>
@@ -124,21 +884,42 @@
       <w:pPr>
         <w:pStyle w:val="berschrift1"/>
       </w:pPr>
+      <w:bookmarkStart w:id="2" w:name="_Toc470184581"/>
+      <w:r>
+        <w:lastRenderedPageBreak/>
+        <w:t xml:space="preserve">3. </w:t>
+      </w:r>
       <w:r>
         <w:t>Beitritt von Studenten in den Raum und Verhalten Dean</w:t>
       </w:r>
-    </w:p>
-    <w:p/>
+      <w:bookmarkEnd w:id="2"/>
+    </w:p>
     <w:p>
       <w:r>
         <w:rPr>
           <w:noProof/>
-          <w:lang w:eastAsia="de-AT"/>
+          <w:lang w:val="de-DE" w:eastAsia="de-DE"/>
         </w:rPr>
         <w:drawing>
-          <wp:inline distT="0" distB="0" distL="0" distR="0" wp14:anchorId="10D8995D" wp14:editId="1E828C61">
+          <wp:anchor distT="0" distB="0" distL="114300" distR="114300" simplePos="0" relativeHeight="251660288" behindDoc="1" locked="0" layoutInCell="1" allowOverlap="1">
+            <wp:simplePos x="0" y="0"/>
+            <wp:positionH relativeFrom="margin">
+              <wp:align>left</wp:align>
+            </wp:positionH>
+            <wp:positionV relativeFrom="paragraph">
+              <wp:posOffset>140335</wp:posOffset>
+            </wp:positionV>
             <wp:extent cx="1716405" cy="2967593"/>
             <wp:effectExtent l="0" t="0" r="0" b="4445"/>
+            <wp:wrapTight wrapText="bothSides">
+              <wp:wrapPolygon edited="0">
+                <wp:start x="0" y="0"/>
+                <wp:lineTo x="0" y="21494"/>
+                <wp:lineTo x="21336" y="21494"/>
+                <wp:lineTo x="21336" y="0"/>
+                <wp:lineTo x="0" y="0"/>
+              </wp:wrapPolygon>
+            </wp:wrapTight>
             <wp:docPr id="5" name="Grafik 5"/>
             <wp:cNvGraphicFramePr>
               <a:graphicFrameLocks xmlns:a="http://schemas.openxmlformats.org/drawingml/2006/main" noChangeAspect="1"/>
@@ -151,14 +932,20 @@
                     <pic:cNvPicPr/>
                   </pic:nvPicPr>
                   <pic:blipFill rotWithShape="1">
-                    <a:blip r:embed="rId5"/>
+                    <a:blip r:embed="rId9" cstate="print">
+                      <a:extLst>
+                        <a:ext uri="{28A0092B-C50C-407E-A947-70E740481C1C}">
+                          <a14:useLocalDpi xmlns:a14="http://schemas.microsoft.com/office/drawing/2010/main" val="0"/>
+                        </a:ext>
+                      </a:extLst>
+                    </a:blip>
                     <a:srcRect l="3020" t="10910" r="75168" b="22046"/>
                     <a:stretch/>
                   </pic:blipFill>
                   <pic:spPr bwMode="auto">
                     <a:xfrm>
                       <a:off x="0" y="0"/>
-                      <a:ext cx="1718354" cy="2970963"/>
+                      <a:ext cx="1716405" cy="2967593"/>
                     </a:xfrm>
                     <a:prstGeom prst="rect">
                       <a:avLst/>
@@ -175,10 +962,20 @@
                 </pic:pic>
               </a:graphicData>
             </a:graphic>
-          </wp:inline>
+          </wp:anchor>
         </w:drawing>
       </w:r>
     </w:p>
+    <w:p/>
+    <w:p/>
+    <w:p/>
+    <w:p/>
+    <w:p/>
+    <w:p/>
+    <w:p/>
+    <w:p/>
+    <w:p/>
+    <w:p/>
     <w:p>
       <w:r>
         <w:t>Es wird durch einen Zufallsgenerator bestimmt ob ein Student oder der Dean den Raum betreten will, wobei die Chance, dass ein Student den Raum betreten will höher ist. D</w:t>
@@ -195,99 +992,104 @@
         <w:t>.</w:t>
       </w:r>
     </w:p>
+    <w:p>
+      <w:bookmarkStart w:id="3" w:name="_GoBack"/>
+      <w:bookmarkEnd w:id="3"/>
+      <w:r>
+        <w:t>Sobald ein Stude</w:t>
+      </w:r>
+      <w:r>
+        <w:t>nt den Raum betritt wird in der Konsole „</w:t>
+      </w:r>
+      <w:r>
+        <w:t xml:space="preserve">Zahl der Studenten im Raum: </w:t>
+      </w:r>
+      <w:r>
+        <w:t xml:space="preserve">[ZAHL]“ ausgegeben, </w:t>
+      </w:r>
+      <w:r>
+        <w:t>dabei handelt es sich um die aktuelle Anzahl der Studenten im Raum</w:t>
+      </w:r>
+      <w:r>
+        <w:t xml:space="preserve">. Danach wird mit *Student hat den Raum betreten* </w:t>
+      </w:r>
+      <w:r>
+        <w:t>angezeigt, dass ein neuer Student den Raum betreten hat</w:t>
+      </w:r>
+      <w:r>
+        <w:t xml:space="preserve">. </w:t>
+      </w:r>
+      <w:r>
+        <w:t xml:space="preserve"> Weiters wird durch einen Zufallsgenerator bestimmt wie lange ein Student im Raum bleibt</w:t>
+      </w:r>
+      <w:r>
+        <w:t xml:space="preserve"> </w:t>
+      </w:r>
+      <w:r>
+        <w:t>(zwischen 10 und 200 Sekunden)</w:t>
+      </w:r>
+      <w:r>
+        <w:t>.</w:t>
+      </w:r>
+    </w:p>
+    <w:p>
+      <w:r>
+        <w:t xml:space="preserve">Falls der Dean durch den Zufallsgenerator </w:t>
+      </w:r>
+      <w:r>
+        <w:t>an der Reihe ist</w:t>
+      </w:r>
+      <w:r>
+        <w:t xml:space="preserve"> dann gibt dieser „Dean Start“ aus</w:t>
+      </w:r>
+      <w:r>
+        <w:t>.</w:t>
+      </w:r>
+      <w:r>
+        <w:t xml:space="preserve"> </w:t>
+      </w:r>
+      <w:r>
+        <w:t xml:space="preserve">Sind die Bedingungen nicht erfüllt wird am Terminal „Nicht erlaubt, die Party zu </w:t>
+      </w:r>
+      <w:proofErr w:type="spellStart"/>
+      <w:r>
+        <w:t>Crashen</w:t>
+      </w:r>
+      <w:proofErr w:type="spellEnd"/>
+      <w:r>
+        <w:t>“ ausgegeben.</w:t>
+      </w:r>
+    </w:p>
+    <w:p>
+      <w:r>
+        <w:t>Das Verhalten bei erfüllter Bedingung wird in eine</w:t>
+      </w:r>
+      <w:r>
+        <w:t>m</w:t>
+      </w:r>
+      <w:r>
+        <w:t xml:space="preserve"> anderen Punkt behandelt.</w:t>
+      </w:r>
+    </w:p>
+    <w:p>
+      <w:pPr>
+        <w:pStyle w:val="berschrift1"/>
+      </w:pPr>
+      <w:bookmarkStart w:id="4" w:name="_Toc470184582"/>
+      <w:r>
+        <w:t xml:space="preserve">4. </w:t>
+      </w:r>
+      <w:r>
+        <w:t>Studenten verlassen den Raum</w:t>
+      </w:r>
+      <w:bookmarkEnd w:id="4"/>
+    </w:p>
     <w:p/>
     <w:p>
       <w:r>
-        <w:t>Sobald ein Stude</w:t>
-      </w:r>
-      <w:r>
-        <w:t>nt den Raum betritt wird in der Konsole „</w:t>
-      </w:r>
-      <w:r>
-        <w:t xml:space="preserve">Zahl der Studenten im Raum: </w:t>
-      </w:r>
-      <w:r>
-        <w:t xml:space="preserve">[ZAHL]“ ausgegeben, </w:t>
-      </w:r>
-      <w:r>
-        <w:t>dabei handelt es sich um die aktuelle Anzahl der Studenten im Raum</w:t>
-      </w:r>
-      <w:r>
-        <w:t xml:space="preserve">. Danach wird mit *Student hat den Raum betreten* </w:t>
-      </w:r>
-      <w:r>
-        <w:t>angezeigt, dass ein neuer Student den Raum betreten hat</w:t>
-      </w:r>
-      <w:r>
-        <w:t xml:space="preserve">. </w:t>
-      </w:r>
-      <w:r>
-        <w:t xml:space="preserve"> Weiters wird durch einen Zufallsgenerator bestimmt wie lange ein Student im Raum bleibt</w:t>
-      </w:r>
-      <w:r>
-        <w:t xml:space="preserve"> </w:t>
-      </w:r>
-      <w:r>
-        <w:t>(zwischen 10 und 200 Sekunden)</w:t>
-      </w:r>
-      <w:r>
-        <w:t>.</w:t>
-      </w:r>
-    </w:p>
-    <w:p>
-      <w:r>
-        <w:t xml:space="preserve">Falls der Dean durch den Zufallsgenerator </w:t>
-      </w:r>
-      <w:r>
-        <w:t>an der Reihe ist</w:t>
-      </w:r>
-      <w:r>
-        <w:t xml:space="preserve"> dann gibt dieser „Dean Start“ aus</w:t>
-      </w:r>
-      <w:r>
-        <w:t>.</w:t>
-      </w:r>
-      <w:r>
-        <w:t xml:space="preserve"> </w:t>
-      </w:r>
-      <w:r>
-        <w:t xml:space="preserve">Sind die Bedingungen nicht erfüllt wird am Terminal „Nicht erlaubt, die Party zu </w:t>
-      </w:r>
-      <w:proofErr w:type="spellStart"/>
-      <w:r>
-        <w:t>Crashen</w:t>
-      </w:r>
-      <w:proofErr w:type="spellEnd"/>
-      <w:r>
-        <w:t>“ ausgegeben.</w:t>
-      </w:r>
-    </w:p>
-    <w:p>
-      <w:r>
-        <w:t>Das Verhalten bei erfüllter Bedingung wird in eine</w:t>
-      </w:r>
-      <w:r>
-        <w:t>m</w:t>
-      </w:r>
-      <w:r>
-        <w:t xml:space="preserve"> anderen Punkt behandelt.</w:t>
-      </w:r>
-    </w:p>
-    <w:p>
-      <w:pPr>
-        <w:pStyle w:val="berschrift1"/>
-      </w:pPr>
-      <w:r>
-        <w:lastRenderedPageBreak/>
-        <w:t>Studenten verlassen den Raum</w:t>
-      </w:r>
-    </w:p>
-    <w:p/>
-    <w:p>
-      <w:r>
         <w:rPr>
           <w:noProof/>
-          <w:lang w:eastAsia="de-AT"/>
+          <w:lang w:val="de-DE" w:eastAsia="de-DE"/>
         </w:rPr>
         <w:drawing>
           <wp:inline distT="0" distB="0" distL="0" distR="0" wp14:anchorId="118D8158" wp14:editId="4B95E31A">
@@ -305,7 +1107,7 @@
                     <pic:cNvPicPr/>
                   </pic:nvPicPr>
                   <pic:blipFill rotWithShape="1">
-                    <a:blip r:embed="rId5"/>
+                    <a:blip r:embed="rId9"/>
                     <a:srcRect l="3228" t="25819" r="75071" b="52928"/>
                     <a:stretch/>
                   </pic:blipFill>
@@ -362,11 +1164,15 @@
         <w:t>eser nun den Raum verlassen hat. Zusätzlich wird die aktuelle Anzahl der Studenten, die sich im Raum befinden, ausgegeben.</w:t>
       </w:r>
     </w:p>
-    <w:p/>
     <w:p>
       <w:pPr>
         <w:pStyle w:val="berschrift1"/>
       </w:pPr>
+      <w:bookmarkStart w:id="5" w:name="_Toc470184583"/>
+      <w:r>
+        <w:lastRenderedPageBreak/>
+        <w:t xml:space="preserve">5. </w:t>
+      </w:r>
       <w:r>
         <w:t xml:space="preserve">Dean </w:t>
       </w:r>
@@ -381,12 +1187,13 @@
       <w:r>
         <w:t xml:space="preserve"> und Verhalten Studenten</w:t>
       </w:r>
+      <w:bookmarkEnd w:id="5"/>
     </w:p>
     <w:p>
       <w:r>
         <w:rPr>
           <w:noProof/>
-          <w:lang w:eastAsia="de-AT"/>
+          <w:lang w:val="de-DE" w:eastAsia="de-DE"/>
         </w:rPr>
         <w:drawing>
           <wp:anchor distT="0" distB="0" distL="114300" distR="114300" simplePos="0" relativeHeight="251659264" behindDoc="1" locked="0" layoutInCell="1" allowOverlap="1">
@@ -412,7 +1219,7 @@
                     <pic:cNvPicPr/>
                   </pic:nvPicPr>
                   <pic:blipFill rotWithShape="1">
-                    <a:blip r:embed="rId6">
+                    <a:blip r:embed="rId10">
                       <a:extLst>
                         <a:ext uri="{28A0092B-C50C-407E-A947-70E740481C1C}">
                           <a14:useLocalDpi xmlns:a14="http://schemas.microsoft.com/office/drawing/2010/main" val="0"/>
@@ -456,7 +1263,7 @@
       <w:r>
         <w:rPr>
           <w:noProof/>
-          <w:lang w:eastAsia="de-AT"/>
+          <w:lang w:val="de-DE" w:eastAsia="de-DE"/>
         </w:rPr>
         <w:drawing>
           <wp:inline distT="0" distB="0" distL="0" distR="0" wp14:anchorId="3438DEEF" wp14:editId="1F6D7CE2">
@@ -474,7 +1281,7 @@
                     <pic:cNvPicPr/>
                   </pic:nvPicPr>
                   <pic:blipFill rotWithShape="1">
-                    <a:blip r:embed="rId7"/>
+                    <a:blip r:embed="rId11"/>
                     <a:srcRect l="3272" t="38833" r="73027" b="21060"/>
                     <a:stretch/>
                   </pic:blipFill>
@@ -506,16 +1313,16 @@
       <w:r>
         <w:rPr>
           <w:noProof/>
-          <w:lang w:eastAsia="de-AT"/>
+          <w:lang w:val="de-DE" w:eastAsia="de-DE"/>
         </w:rPr>
         <w:drawing>
           <wp:anchor distT="0" distB="0" distL="114300" distR="114300" simplePos="0" relativeHeight="251658240" behindDoc="1" locked="0" layoutInCell="1" allowOverlap="1">
             <wp:simplePos x="0" y="0"/>
             <wp:positionH relativeFrom="column">
-              <wp:posOffset>-147026</wp:posOffset>
+              <wp:posOffset>-13335</wp:posOffset>
             </wp:positionH>
             <wp:positionV relativeFrom="paragraph">
-              <wp:posOffset>67784</wp:posOffset>
+              <wp:posOffset>67310</wp:posOffset>
             </wp:positionV>
             <wp:extent cx="2529205" cy="964565"/>
             <wp:effectExtent l="0" t="0" r="4445" b="6985"/>
@@ -532,7 +1339,7 @@
                     <pic:cNvPicPr/>
                   </pic:nvPicPr>
                   <pic:blipFill rotWithShape="1">
-                    <a:blip r:embed="rId8">
+                    <a:blip r:embed="rId12">
                       <a:extLst>
                         <a:ext uri="{28A0092B-C50C-407E-A947-70E740481C1C}">
                           <a14:useLocalDpi xmlns:a14="http://schemas.microsoft.com/office/drawing/2010/main" val="0"/>
@@ -611,18 +1418,32 @@
     </w:p>
     <w:p>
       <w:r>
-        <w:lastRenderedPageBreak/>
-        <w:t xml:space="preserve">Programmcode steht in </w:t>
+        <w:t xml:space="preserve">Programmcode steht im File </w:t>
+      </w:r>
+      <w:r>
+        <w:t xml:space="preserve"> </w:t>
+      </w:r>
+      <w:r>
+        <w:t>„</w:t>
       </w:r>
       <w:proofErr w:type="spellStart"/>
       <w:r>
         <w:t>the_problem.c</w:t>
       </w:r>
       <w:proofErr w:type="spellEnd"/>
-    </w:p>
-    <w:p>
-      <w:r>
-        <w:t xml:space="preserve">Link zu </w:t>
+      <w:r>
+        <w:t>“</w:t>
+      </w:r>
+    </w:p>
+    <w:p>
+      <w:r>
+        <w:t>Link zu</w:t>
+      </w:r>
+      <w:r>
+        <w:t>m</w:t>
+      </w:r>
+      <w:r>
+        <w:t xml:space="preserve"> </w:t>
       </w:r>
       <w:proofErr w:type="spellStart"/>
       <w:r>
@@ -633,15 +1454,11 @@
         <w:t xml:space="preserve">: </w:t>
       </w:r>
       <w:r>
-        <w:t>https://github.com/Bern</w:t>
-      </w:r>
-      <w:bookmarkStart w:id="0" w:name="_GoBack"/>
-      <w:bookmarkEnd w:id="0"/>
-      <w:r>
-        <w:t>hardMosgoeller/The-room-party-problem.git</w:t>
+        <w:t>https://github.com/BernhardMosgoeller/The-room-party-problem.git</w:t>
       </w:r>
     </w:p>
     <w:sectPr>
+      <w:headerReference w:type="default" r:id="rId13"/>
       <w:pgSz w:w="11906" w:h="16838"/>
       <w:pgMar w:top="1417" w:right="1417" w:bottom="1134" w:left="1417" w:header="708" w:footer="708" w:gutter="0"/>
       <w:cols w:space="708"/>
@@ -651,8 +1468,293 @@
 </w:document>
 </file>
 
+<file path=word/endnotes.xml><?xml version="1.0" encoding="utf-8"?>
+<w:endnotes xmlns:wpc="http://schemas.microsoft.com/office/word/2010/wordprocessingCanvas" xmlns:mc="http://schemas.openxmlformats.org/markup-compatibility/2006" xmlns:o="urn:schemas-microsoft-com:office:office" xmlns:r="http://schemas.openxmlformats.org/officeDocument/2006/relationships" xmlns:m="http://schemas.openxmlformats.org/officeDocument/2006/math" xmlns:v="urn:schemas-microsoft-com:vml" xmlns:wp14="http://schemas.microsoft.com/office/word/2010/wordprocessingDrawing" xmlns:wp="http://schemas.openxmlformats.org/drawingml/2006/wordprocessingDrawing" xmlns:w10="urn:schemas-microsoft-com:office:word" xmlns:w="http://schemas.openxmlformats.org/wordprocessingml/2006/main" xmlns:w14="http://schemas.microsoft.com/office/word/2010/wordml" xmlns:w15="http://schemas.microsoft.com/office/word/2012/wordml" xmlns:wpg="http://schemas.microsoft.com/office/word/2010/wordprocessingGroup" xmlns:wpi="http://schemas.microsoft.com/office/word/2010/wordprocessingInk" xmlns:wne="http://schemas.microsoft.com/office/word/2006/wordml" xmlns:wps="http://schemas.microsoft.com/office/word/2010/wordprocessingShape" mc:Ignorable="w14 w15 wp14">
+  <w:endnote w:type="separator" w:id="-1">
+    <w:p>
+      <w:pPr>
+        <w:spacing w:after="0" w:line="240" w:lineRule="auto"/>
+      </w:pPr>
+      <w:r>
+        <w:separator/>
+      </w:r>
+    </w:p>
+  </w:endnote>
+  <w:endnote w:type="continuationSeparator" w:id="0">
+    <w:p>
+      <w:pPr>
+        <w:spacing w:after="0" w:line="240" w:lineRule="auto"/>
+      </w:pPr>
+      <w:r>
+        <w:continuationSeparator/>
+      </w:r>
+    </w:p>
+  </w:endnote>
+</w:endnotes>
+</file>
+
+<file path=word/footnotes.xml><?xml version="1.0" encoding="utf-8"?>
+<w:footnotes xmlns:wpc="http://schemas.microsoft.com/office/word/2010/wordprocessingCanvas" xmlns:mc="http://schemas.openxmlformats.org/markup-compatibility/2006" xmlns:o="urn:schemas-microsoft-com:office:office" xmlns:r="http://schemas.openxmlformats.org/officeDocument/2006/relationships" xmlns:m="http://schemas.openxmlformats.org/officeDocument/2006/math" xmlns:v="urn:schemas-microsoft-com:vml" xmlns:wp14="http://schemas.microsoft.com/office/word/2010/wordprocessingDrawing" xmlns:wp="http://schemas.openxmlformats.org/drawingml/2006/wordprocessingDrawing" xmlns:w10="urn:schemas-microsoft-com:office:word" xmlns:w="http://schemas.openxmlformats.org/wordprocessingml/2006/main" xmlns:w14="http://schemas.microsoft.com/office/word/2010/wordml" xmlns:w15="http://schemas.microsoft.com/office/word/2012/wordml" xmlns:wpg="http://schemas.microsoft.com/office/word/2010/wordprocessingGroup" xmlns:wpi="http://schemas.microsoft.com/office/word/2010/wordprocessingInk" xmlns:wne="http://schemas.microsoft.com/office/word/2006/wordml" xmlns:wps="http://schemas.microsoft.com/office/word/2010/wordprocessingShape" mc:Ignorable="w14 w15 wp14">
+  <w:footnote w:type="separator" w:id="-1">
+    <w:p>
+      <w:pPr>
+        <w:spacing w:after="0" w:line="240" w:lineRule="auto"/>
+      </w:pPr>
+      <w:r>
+        <w:separator/>
+      </w:r>
+    </w:p>
+  </w:footnote>
+  <w:footnote w:type="continuationSeparator" w:id="0">
+    <w:p>
+      <w:pPr>
+        <w:spacing w:after="0" w:line="240" w:lineRule="auto"/>
+      </w:pPr>
+      <w:r>
+        <w:continuationSeparator/>
+      </w:r>
+    </w:p>
+  </w:footnote>
+</w:footnotes>
+</file>
+
+<file path=word/header1.xml><?xml version="1.0" encoding="utf-8"?>
+<w:hdr xmlns:wpc="http://schemas.microsoft.com/office/word/2010/wordprocessingCanvas" xmlns:mc="http://schemas.openxmlformats.org/markup-compatibility/2006" xmlns:o="urn:schemas-microsoft-com:office:office" xmlns:r="http://schemas.openxmlformats.org/officeDocument/2006/relationships" xmlns:m="http://schemas.openxmlformats.org/officeDocument/2006/math" xmlns:v="urn:schemas-microsoft-com:vml" xmlns:wp14="http://schemas.microsoft.com/office/word/2010/wordprocessingDrawing" xmlns:wp="http://schemas.openxmlformats.org/drawingml/2006/wordprocessingDrawing" xmlns:w10="urn:schemas-microsoft-com:office:word" xmlns:w="http://schemas.openxmlformats.org/wordprocessingml/2006/main" xmlns:w14="http://schemas.microsoft.com/office/word/2010/wordml" xmlns:w15="http://schemas.microsoft.com/office/word/2012/wordml" xmlns:wpg="http://schemas.microsoft.com/office/word/2010/wordprocessingGroup" xmlns:wpi="http://schemas.microsoft.com/office/word/2010/wordprocessingInk" xmlns:wne="http://schemas.microsoft.com/office/word/2006/wordml" xmlns:wps="http://schemas.microsoft.com/office/word/2010/wordprocessingShape" mc:Ignorable="w14 w15 wp14">
+  <w:p>
+    <w:pPr>
+      <w:pStyle w:val="Kopfzeile"/>
+    </w:pPr>
+    <w:r>
+      <w:tab/>
+    </w:r>
+    <w:r>
+      <w:tab/>
+      <w:t xml:space="preserve">Gschwandtner &amp; </w:t>
+    </w:r>
+    <w:proofErr w:type="spellStart"/>
+    <w:r>
+      <w:t>Mosgöller</w:t>
+    </w:r>
+    <w:proofErr w:type="spellEnd"/>
+  </w:p>
+</w:hdr>
+</file>
+
+<file path=word/numbering.xml><?xml version="1.0" encoding="utf-8"?>
+<w:numbering xmlns:wpc="http://schemas.microsoft.com/office/word/2010/wordprocessingCanvas" xmlns:mc="http://schemas.openxmlformats.org/markup-compatibility/2006" xmlns:o="urn:schemas-microsoft-com:office:office" xmlns:r="http://schemas.openxmlformats.org/officeDocument/2006/relationships" xmlns:m="http://schemas.openxmlformats.org/officeDocument/2006/math" xmlns:v="urn:schemas-microsoft-com:vml" xmlns:wp14="http://schemas.microsoft.com/office/word/2010/wordprocessingDrawing" xmlns:wp="http://schemas.openxmlformats.org/drawingml/2006/wordprocessingDrawing" xmlns:w10="urn:schemas-microsoft-com:office:word" xmlns:w="http://schemas.openxmlformats.org/wordprocessingml/2006/main" xmlns:w14="http://schemas.microsoft.com/office/word/2010/wordml" xmlns:w15="http://schemas.microsoft.com/office/word/2012/wordml" xmlns:wpg="http://schemas.microsoft.com/office/word/2010/wordprocessingGroup" xmlns:wpi="http://schemas.microsoft.com/office/word/2010/wordprocessingInk" xmlns:wne="http://schemas.microsoft.com/office/word/2006/wordml" xmlns:wps="http://schemas.microsoft.com/office/word/2010/wordprocessingShape" mc:Ignorable="w14 w15 wp14">
+  <w:abstractNum w:abstractNumId="0" w15:restartNumberingAfterBreak="0">
+    <w:nsid w:val="336735B6"/>
+    <w:multiLevelType w:val="hybridMultilevel"/>
+    <w:tmpl w:val="9C0E7650"/>
+    <w:lvl w:ilvl="0" w:tplc="0407000B">
+      <w:start w:val="1"/>
+      <w:numFmt w:val="bullet"/>
+      <w:lvlText w:val=""/>
+      <w:lvlJc w:val="left"/>
+      <w:pPr>
+        <w:ind w:left="720" w:hanging="360"/>
+      </w:pPr>
+      <w:rPr>
+        <w:rFonts w:ascii="Wingdings" w:hAnsi="Wingdings" w:hint="default"/>
+      </w:rPr>
+    </w:lvl>
+    <w:lvl w:ilvl="1" w:tplc="04070003" w:tentative="1">
+      <w:start w:val="1"/>
+      <w:numFmt w:val="bullet"/>
+      <w:lvlText w:val="o"/>
+      <w:lvlJc w:val="left"/>
+      <w:pPr>
+        <w:ind w:left="1440" w:hanging="360"/>
+      </w:pPr>
+      <w:rPr>
+        <w:rFonts w:ascii="Courier New" w:hAnsi="Courier New" w:cs="Courier New" w:hint="default"/>
+      </w:rPr>
+    </w:lvl>
+    <w:lvl w:ilvl="2" w:tplc="04070005" w:tentative="1">
+      <w:start w:val="1"/>
+      <w:numFmt w:val="bullet"/>
+      <w:lvlText w:val=""/>
+      <w:lvlJc w:val="left"/>
+      <w:pPr>
+        <w:ind w:left="2160" w:hanging="360"/>
+      </w:pPr>
+      <w:rPr>
+        <w:rFonts w:ascii="Wingdings" w:hAnsi="Wingdings" w:hint="default"/>
+      </w:rPr>
+    </w:lvl>
+    <w:lvl w:ilvl="3" w:tplc="04070001" w:tentative="1">
+      <w:start w:val="1"/>
+      <w:numFmt w:val="bullet"/>
+      <w:lvlText w:val=""/>
+      <w:lvlJc w:val="left"/>
+      <w:pPr>
+        <w:ind w:left="2880" w:hanging="360"/>
+      </w:pPr>
+      <w:rPr>
+        <w:rFonts w:ascii="Symbol" w:hAnsi="Symbol" w:hint="default"/>
+      </w:rPr>
+    </w:lvl>
+    <w:lvl w:ilvl="4" w:tplc="04070003" w:tentative="1">
+      <w:start w:val="1"/>
+      <w:numFmt w:val="bullet"/>
+      <w:lvlText w:val="o"/>
+      <w:lvlJc w:val="left"/>
+      <w:pPr>
+        <w:ind w:left="3600" w:hanging="360"/>
+      </w:pPr>
+      <w:rPr>
+        <w:rFonts w:ascii="Courier New" w:hAnsi="Courier New" w:cs="Courier New" w:hint="default"/>
+      </w:rPr>
+    </w:lvl>
+    <w:lvl w:ilvl="5" w:tplc="04070005" w:tentative="1">
+      <w:start w:val="1"/>
+      <w:numFmt w:val="bullet"/>
+      <w:lvlText w:val=""/>
+      <w:lvlJc w:val="left"/>
+      <w:pPr>
+        <w:ind w:left="4320" w:hanging="360"/>
+      </w:pPr>
+      <w:rPr>
+        <w:rFonts w:ascii="Wingdings" w:hAnsi="Wingdings" w:hint="default"/>
+      </w:rPr>
+    </w:lvl>
+    <w:lvl w:ilvl="6" w:tplc="04070001" w:tentative="1">
+      <w:start w:val="1"/>
+      <w:numFmt w:val="bullet"/>
+      <w:lvlText w:val=""/>
+      <w:lvlJc w:val="left"/>
+      <w:pPr>
+        <w:ind w:left="5040" w:hanging="360"/>
+      </w:pPr>
+      <w:rPr>
+        <w:rFonts w:ascii="Symbol" w:hAnsi="Symbol" w:hint="default"/>
+      </w:rPr>
+    </w:lvl>
+    <w:lvl w:ilvl="7" w:tplc="04070003" w:tentative="1">
+      <w:start w:val="1"/>
+      <w:numFmt w:val="bullet"/>
+      <w:lvlText w:val="o"/>
+      <w:lvlJc w:val="left"/>
+      <w:pPr>
+        <w:ind w:left="5760" w:hanging="360"/>
+      </w:pPr>
+      <w:rPr>
+        <w:rFonts w:ascii="Courier New" w:hAnsi="Courier New" w:cs="Courier New" w:hint="default"/>
+      </w:rPr>
+    </w:lvl>
+    <w:lvl w:ilvl="8" w:tplc="04070005" w:tentative="1">
+      <w:start w:val="1"/>
+      <w:numFmt w:val="bullet"/>
+      <w:lvlText w:val=""/>
+      <w:lvlJc w:val="left"/>
+      <w:pPr>
+        <w:ind w:left="6480" w:hanging="360"/>
+      </w:pPr>
+      <w:rPr>
+        <w:rFonts w:ascii="Wingdings" w:hAnsi="Wingdings" w:hint="default"/>
+      </w:rPr>
+    </w:lvl>
+  </w:abstractNum>
+  <w:abstractNum w:abstractNumId="1" w15:restartNumberingAfterBreak="0">
+    <w:nsid w:val="3F71017C"/>
+    <w:multiLevelType w:val="hybridMultilevel"/>
+    <w:tmpl w:val="2488BB22"/>
+    <w:lvl w:ilvl="0" w:tplc="04070015">
+      <w:start w:val="1"/>
+      <w:numFmt w:val="decimal"/>
+      <w:lvlText w:val="(%1)"/>
+      <w:lvlJc w:val="left"/>
+      <w:pPr>
+        <w:ind w:left="720" w:hanging="360"/>
+      </w:pPr>
+      <w:rPr>
+        <w:rFonts w:hint="default"/>
+      </w:rPr>
+    </w:lvl>
+    <w:lvl w:ilvl="1" w:tplc="04070019" w:tentative="1">
+      <w:start w:val="1"/>
+      <w:numFmt w:val="lowerLetter"/>
+      <w:lvlText w:val="%2."/>
+      <w:lvlJc w:val="left"/>
+      <w:pPr>
+        <w:ind w:left="1440" w:hanging="360"/>
+      </w:pPr>
+    </w:lvl>
+    <w:lvl w:ilvl="2" w:tplc="0407001B" w:tentative="1">
+      <w:start w:val="1"/>
+      <w:numFmt w:val="lowerRoman"/>
+      <w:lvlText w:val="%3."/>
+      <w:lvlJc w:val="right"/>
+      <w:pPr>
+        <w:ind w:left="2160" w:hanging="180"/>
+      </w:pPr>
+    </w:lvl>
+    <w:lvl w:ilvl="3" w:tplc="0407000F" w:tentative="1">
+      <w:start w:val="1"/>
+      <w:numFmt w:val="decimal"/>
+      <w:lvlText w:val="%4."/>
+      <w:lvlJc w:val="left"/>
+      <w:pPr>
+        <w:ind w:left="2880" w:hanging="360"/>
+      </w:pPr>
+    </w:lvl>
+    <w:lvl w:ilvl="4" w:tplc="04070019" w:tentative="1">
+      <w:start w:val="1"/>
+      <w:numFmt w:val="lowerLetter"/>
+      <w:lvlText w:val="%5."/>
+      <w:lvlJc w:val="left"/>
+      <w:pPr>
+        <w:ind w:left="3600" w:hanging="360"/>
+      </w:pPr>
+    </w:lvl>
+    <w:lvl w:ilvl="5" w:tplc="0407001B" w:tentative="1">
+      <w:start w:val="1"/>
+      <w:numFmt w:val="lowerRoman"/>
+      <w:lvlText w:val="%6."/>
+      <w:lvlJc w:val="right"/>
+      <w:pPr>
+        <w:ind w:left="4320" w:hanging="180"/>
+      </w:pPr>
+    </w:lvl>
+    <w:lvl w:ilvl="6" w:tplc="0407000F" w:tentative="1">
+      <w:start w:val="1"/>
+      <w:numFmt w:val="decimal"/>
+      <w:lvlText w:val="%7."/>
+      <w:lvlJc w:val="left"/>
+      <w:pPr>
+        <w:ind w:left="5040" w:hanging="360"/>
+      </w:pPr>
+    </w:lvl>
+    <w:lvl w:ilvl="7" w:tplc="04070019" w:tentative="1">
+      <w:start w:val="1"/>
+      <w:numFmt w:val="lowerLetter"/>
+      <w:lvlText w:val="%8."/>
+      <w:lvlJc w:val="left"/>
+      <w:pPr>
+        <w:ind w:left="5760" w:hanging="360"/>
+      </w:pPr>
+    </w:lvl>
+    <w:lvl w:ilvl="8" w:tplc="0407001B" w:tentative="1">
+      <w:start w:val="1"/>
+      <w:numFmt w:val="lowerRoman"/>
+      <w:lvlText w:val="%9."/>
+      <w:lvlJc w:val="right"/>
+      <w:pPr>
+        <w:ind w:left="6480" w:hanging="180"/>
+      </w:pPr>
+    </w:lvl>
+  </w:abstractNum>
+  <w:num w:numId="1">
+    <w:abstractNumId w:val="0"/>
+  </w:num>
+  <w:num w:numId="2">
+    <w:abstractNumId w:val="1"/>
+  </w:num>
+</w:numbering>
+</file>
+
 <file path=word/styles.xml><?xml version="1.0" encoding="utf-8"?>
-<w:styles xmlns:mc="http://schemas.openxmlformats.org/markup-compatibility/2006" xmlns:r="http://schemas.openxmlformats.org/officeDocument/2006/relationships" xmlns:w="http://schemas.openxmlformats.org/wordprocessingml/2006/main" xmlns:w14="http://schemas.microsoft.com/office/word/2010/wordml" xmlns:w15="http://schemas.microsoft.com/office/word/2012/wordml" xmlns:w16se="http://schemas.microsoft.com/office/word/2015/wordml/symex" mc:Ignorable="w14 w15 w16se">
+<w:styles xmlns:mc="http://schemas.openxmlformats.org/markup-compatibility/2006" xmlns:r="http://schemas.openxmlformats.org/officeDocument/2006/relationships" xmlns:w="http://schemas.openxmlformats.org/wordprocessingml/2006/main" xmlns:w14="http://schemas.microsoft.com/office/word/2010/wordml" xmlns:w15="http://schemas.microsoft.com/office/word/2012/wordml" mc:Ignorable="w14 w15">
   <w:docDefaults>
     <w:rPrDefault>
       <w:rPr>
@@ -668,7 +1770,7 @@
       </w:pPr>
     </w:pPrDefault>
   </w:docDefaults>
-  <w:latentStyles w:defLockedState="0" w:defUIPriority="99" w:defSemiHidden="0" w:defUnhideWhenUsed="0" w:defQFormat="0" w:count="374">
+  <w:latentStyles w:defLockedState="0" w:defUIPriority="99" w:defSemiHidden="0" w:defUnhideWhenUsed="0" w:defQFormat="0" w:count="371">
     <w:lsdException w:name="Normal" w:uiPriority="0" w:qFormat="1"/>
     <w:lsdException w:name="heading 1" w:uiPriority="9" w:qFormat="1"/>
     <w:lsdException w:name="heading 2" w:semiHidden="1" w:uiPriority="9" w:unhideWhenUsed="1" w:qFormat="1"/>
@@ -1040,9 +2142,6 @@
     <w:lsdException w:name="List Table 5 Dark Accent 6" w:uiPriority="50"/>
     <w:lsdException w:name="List Table 6 Colorful Accent 6" w:uiPriority="51"/>
     <w:lsdException w:name="List Table 7 Colorful Accent 6" w:uiPriority="52"/>
-    <w:lsdException w:name="Mention" w:semiHidden="1" w:unhideWhenUsed="1"/>
-    <w:lsdException w:name="Smart Hyperlink" w:semiHidden="1" w:unhideWhenUsed="1"/>
-    <w:lsdException w:name="Hashtag" w:semiHidden="1" w:unhideWhenUsed="1"/>
   </w:latentStyles>
   <w:style w:type="paragraph" w:default="1" w:styleId="Standard">
     <w:name w:val="Normal"/>
@@ -1172,6 +2271,99 @@
       <w:color w:val="2E74B5" w:themeColor="accent1" w:themeShade="BF"/>
       <w:sz w:val="32"/>
       <w:szCs w:val="32"/>
+    </w:rPr>
+  </w:style>
+  <w:style w:type="paragraph" w:styleId="Kopfzeile">
+    <w:name w:val="header"/>
+    <w:basedOn w:val="Standard"/>
+    <w:link w:val="KopfzeileZchn"/>
+    <w:uiPriority w:val="99"/>
+    <w:unhideWhenUsed/>
+    <w:rsid w:val="00043E67"/>
+    <w:pPr>
+      <w:tabs>
+        <w:tab w:val="center" w:pos="4536"/>
+        <w:tab w:val="right" w:pos="9072"/>
+      </w:tabs>
+      <w:spacing w:after="0" w:line="240" w:lineRule="auto"/>
+    </w:pPr>
+  </w:style>
+  <w:style w:type="character" w:customStyle="1" w:styleId="KopfzeileZchn">
+    <w:name w:val="Kopfzeile Zchn"/>
+    <w:basedOn w:val="Absatz-Standardschriftart"/>
+    <w:link w:val="Kopfzeile"/>
+    <w:uiPriority w:val="99"/>
+    <w:rsid w:val="00043E67"/>
+  </w:style>
+  <w:style w:type="paragraph" w:styleId="Fuzeile">
+    <w:name w:val="footer"/>
+    <w:basedOn w:val="Standard"/>
+    <w:link w:val="FuzeileZchn"/>
+    <w:uiPriority w:val="99"/>
+    <w:unhideWhenUsed/>
+    <w:rsid w:val="00043E67"/>
+    <w:pPr>
+      <w:tabs>
+        <w:tab w:val="center" w:pos="4536"/>
+        <w:tab w:val="right" w:pos="9072"/>
+      </w:tabs>
+      <w:spacing w:after="0" w:line="240" w:lineRule="auto"/>
+    </w:pPr>
+  </w:style>
+  <w:style w:type="character" w:customStyle="1" w:styleId="FuzeileZchn">
+    <w:name w:val="Fußzeile Zchn"/>
+    <w:basedOn w:val="Absatz-Standardschriftart"/>
+    <w:link w:val="Fuzeile"/>
+    <w:uiPriority w:val="99"/>
+    <w:rsid w:val="00043E67"/>
+  </w:style>
+  <w:style w:type="paragraph" w:styleId="Listenabsatz">
+    <w:name w:val="List Paragraph"/>
+    <w:basedOn w:val="Standard"/>
+    <w:uiPriority w:val="34"/>
+    <w:qFormat/>
+    <w:rsid w:val="00043E67"/>
+    <w:pPr>
+      <w:ind w:left="720"/>
+      <w:contextualSpacing/>
+    </w:pPr>
+  </w:style>
+  <w:style w:type="paragraph" w:styleId="Inhaltsverzeichnisberschrift">
+    <w:name w:val="TOC Heading"/>
+    <w:basedOn w:val="berschrift1"/>
+    <w:next w:val="Standard"/>
+    <w:uiPriority w:val="39"/>
+    <w:unhideWhenUsed/>
+    <w:qFormat/>
+    <w:rsid w:val="00043E67"/>
+    <w:pPr>
+      <w:outlineLvl w:val="9"/>
+    </w:pPr>
+    <w:rPr>
+      <w:lang w:val="de-DE" w:eastAsia="de-DE"/>
+    </w:rPr>
+  </w:style>
+  <w:style w:type="paragraph" w:styleId="Verzeichnis1">
+    <w:name w:val="toc 1"/>
+    <w:basedOn w:val="Standard"/>
+    <w:next w:val="Standard"/>
+    <w:autoRedefine/>
+    <w:uiPriority w:val="39"/>
+    <w:unhideWhenUsed/>
+    <w:rsid w:val="00043E67"/>
+    <w:pPr>
+      <w:spacing w:after="100"/>
+    </w:pPr>
+  </w:style>
+  <w:style w:type="character" w:styleId="Hyperlink">
+    <w:name w:val="Hyperlink"/>
+    <w:basedOn w:val="Absatz-Standardschriftart"/>
+    <w:uiPriority w:val="99"/>
+    <w:unhideWhenUsed/>
+    <w:rsid w:val="00043E67"/>
+    <w:rPr>
+      <w:color w:val="0563C1" w:themeColor="hyperlink"/>
+      <w:u w:val="single"/>
     </w:rPr>
   </w:style>
 </w:styles>
@@ -1470,4 +2662,16 @@
     </a:ext>
   </a:extLst>
 </a:theme>
+</file>
+
+<file path=customXml/item1.xml><?xml version="1.0" encoding="utf-8"?>
+<b:Sources xmlns:b="http://schemas.openxmlformats.org/officeDocument/2006/bibliography" xmlns="http://schemas.openxmlformats.org/officeDocument/2006/bibliography" SelectedStyle="\apasixtheditionofficeonline.xsl" StyleName="APA" Version="6"/>
+</file>
+
+<file path=customXml/itemProps1.xml><?xml version="1.0" encoding="utf-8"?>
+<ds:datastoreItem xmlns:ds="http://schemas.openxmlformats.org/officeDocument/2006/customXml" ds:itemID="{8E6CB739-8A22-4E99-B243-6002466C0DEC}">
+  <ds:schemaRefs>
+    <ds:schemaRef ds:uri="http://schemas.openxmlformats.org/officeDocument/2006/bibliography"/>
+  </ds:schemaRefs>
+</ds:datastoreItem>
 </file>
</xml_diff>